<commit_message>
Subo Nota del cambio de tecnologia en las comunicaciones
</commit_message>
<xml_diff>
--- a/Notas/El FIN DE LA LINEA POR COBRE Y EL PASO A LINEAS DIGITALES.docx
+++ b/Notas/El FIN DE LA LINEA POR COBRE Y EL PASO A LINEAS DIGITALES.docx
@@ -138,27 +138,12 @@
         </w:rPr>
         <w:t>no falta mucho para que esta</w:t>
       </w:r>
-    </w:p>
-    <w:p>
-      <w:pPr>
-        <w:rPr>
-          <w:rFonts w:ascii="Carlito" w:hAnsi="Carlito" w:cs="Carlito"/>
-        </w:rPr>
-      </w:pPr>
-      <w:proofErr w:type="gramStart"/>
-      <w:r>
-        <w:rPr>
-          <w:rFonts w:ascii="Carlito" w:hAnsi="Carlito" w:cs="Carlito"/>
-        </w:rPr>
-        <w:t>t</w:t>
-      </w:r>
-      <w:r>
-        <w:rPr>
-          <w:rFonts w:ascii="Carlito" w:hAnsi="Carlito" w:cs="Carlito"/>
-        </w:rPr>
-        <w:t>ecnología</w:t>
-      </w:r>
-      <w:proofErr w:type="gramEnd"/>
+      <w:r>
+        <w:rPr>
+          <w:rFonts w:ascii="Carlito" w:hAnsi="Carlito" w:cs="Carlito"/>
+        </w:rPr>
+        <w:t xml:space="preserve"> tecnología</w:t>
+      </w:r>
       <w:r>
         <w:rPr>
           <w:rFonts w:ascii="Carlito" w:hAnsi="Carlito" w:cs="Carlito"/>
@@ -390,25 +375,28 @@
       <w:pPr>
         <w:shd w:val="clear" w:color="auto" w:fill="FFFFFF"/>
         <w:spacing w:before="240" w:after="150"/>
-        <w:jc w:val="left"/>
         <w:outlineLvl w:val="4"/>
         <w:rPr>
-          <w:rFonts w:ascii="Open Sans" w:eastAsia="Times New Roman" w:hAnsi="Open Sans" w:cs="Open Sans"/>
+          <w:rFonts w:ascii="Carlito" w:eastAsia="Times New Roman" w:hAnsi="Carlito" w:cs="Carlito"/>
           <w:color w:val="E08D31"/>
-          <w:sz w:val="21"/>
-          <w:szCs w:val="21"/>
-          <w:lang w:eastAsia="es-AR"/>
-        </w:rPr>
-      </w:pPr>
-      <w:r>
-        <w:rPr>
-          <w:rFonts w:ascii="Open Sans" w:eastAsia="Times New Roman" w:hAnsi="Open Sans" w:cs="Open Sans"/>
+          <w:lang w:eastAsia="es-AR"/>
+        </w:rPr>
+      </w:pPr>
+      <w:r>
+        <w:rPr>
+          <w:rFonts w:ascii="Carlito" w:eastAsia="Times New Roman" w:hAnsi="Carlito" w:cs="Carlito"/>
           <w:color w:val="E08D31"/>
-          <w:sz w:val="21"/>
-          <w:szCs w:val="21"/>
-          <w:lang w:eastAsia="es-AR"/>
-        </w:rPr>
-        <w:t>Asistimos a la muerte de una telefonía que comunicaba lugares y no personas, sin embargo, las alarmas necesitan este esquema, ¿pero sigue siendo la línea fija, a través de par de cobre que completa las necesidades reales de una alarma moderna? </w:t>
+          <w:lang w:eastAsia="es-AR"/>
+        </w:rPr>
+        <w:t>Asistimos a la muerte de una telefonía que comunicaba lugares y no personas, sin embargo, las alarmas necesitan este esquema, ¿pero sigue siendo la línea fija, a través de par de cobre que completa las necesidades reales de una alarma moderna?</w:t>
+      </w:r>
+      <w:r>
+        <w:rPr>
+          <w:rFonts w:ascii="Open Sans" w:eastAsia="Times New Roman" w:hAnsi="Open Sans" w:cs="Carlito"/>
+          <w:color w:val="E08D31"/>
+          <w:lang w:eastAsia="es-AR"/>
+        </w:rPr>
+        <w:t> </w:t>
       </w:r>
     </w:p>
     <w:p>
@@ -497,21 +485,20 @@
     <w:p>
       <w:pPr>
         <w:shd w:val="clear" w:color="auto" w:fill="FFFFFF"/>
-        <w:jc w:val="left"/>
-        <w:rPr>
-          <w:rFonts w:ascii="Open Sans" w:eastAsia="Times New Roman" w:hAnsi="Open Sans" w:cs="Open Sans"/>
-          <w:color w:val="424340"/>
-          <w:sz w:val="19"/>
-          <w:szCs w:val="19"/>
-          <w:lang w:eastAsia="es-AR"/>
-        </w:rPr>
-      </w:pPr>
-      <w:r>
-        <w:rPr>
-          <w:rFonts w:ascii="Open Sans" w:eastAsia="Times New Roman" w:hAnsi="Open Sans" w:cs="Open Sans"/>
-          <w:color w:val="424340"/>
-          <w:sz w:val="19"/>
-          <w:szCs w:val="19"/>
+        <w:rPr>
+          <w:rFonts w:ascii="Carlito" w:eastAsia="Times New Roman" w:hAnsi="Carlito" w:cs="Carlito"/>
+          <w:color w:val="424340"/>
+          <w:sz w:val="20"/>
+          <w:szCs w:val="20"/>
+          <w:lang w:eastAsia="es-AR"/>
+        </w:rPr>
+      </w:pPr>
+      <w:r>
+        <w:rPr>
+          <w:rFonts w:ascii="Carlito" w:eastAsia="Times New Roman" w:hAnsi="Carlito" w:cs="Carlito"/>
+          <w:color w:val="424340"/>
+          <w:sz w:val="20"/>
+          <w:szCs w:val="20"/>
           <w:lang w:eastAsia="es-AR"/>
         </w:rPr>
         <w:t xml:space="preserve">Casi sin darnos cuenta el teléfono fijo quedó desplazado de nuestras vidas. </w:t>
@@ -520,57 +507,65 @@
     <w:p>
       <w:pPr>
         <w:shd w:val="clear" w:color="auto" w:fill="FFFFFF"/>
-        <w:jc w:val="left"/>
-        <w:rPr>
-          <w:rFonts w:ascii="Open Sans" w:eastAsia="Times New Roman" w:hAnsi="Open Sans" w:cs="Open Sans"/>
-          <w:color w:val="424340"/>
-          <w:sz w:val="19"/>
-          <w:szCs w:val="19"/>
-          <w:lang w:eastAsia="es-AR"/>
-        </w:rPr>
-      </w:pPr>
-    </w:p>
-    <w:p>
-      <w:pPr>
-        <w:shd w:val="clear" w:color="auto" w:fill="FFFFFF"/>
-        <w:jc w:val="left"/>
-        <w:rPr>
-          <w:rFonts w:ascii="Open Sans" w:eastAsia="Times New Roman" w:hAnsi="Open Sans" w:cs="Open Sans"/>
-          <w:color w:val="424340"/>
-          <w:sz w:val="19"/>
-          <w:szCs w:val="19"/>
-          <w:lang w:eastAsia="es-AR"/>
-        </w:rPr>
-      </w:pPr>
-      <w:r>
-        <w:rPr>
-          <w:rFonts w:ascii="Open Sans" w:eastAsia="Times New Roman" w:hAnsi="Open Sans" w:cs="Open Sans"/>
-          <w:color w:val="424340"/>
-          <w:sz w:val="19"/>
-          <w:szCs w:val="19"/>
+        <w:rPr>
+          <w:rFonts w:ascii="Carlito" w:eastAsia="Times New Roman" w:hAnsi="Carlito" w:cs="Carlito"/>
+          <w:color w:val="424340"/>
+          <w:sz w:val="20"/>
+          <w:szCs w:val="20"/>
+          <w:lang w:eastAsia="es-AR"/>
+        </w:rPr>
+      </w:pPr>
+    </w:p>
+    <w:p>
+      <w:pPr>
+        <w:shd w:val="clear" w:color="auto" w:fill="FFFFFF"/>
+        <w:rPr>
+          <w:rFonts w:ascii="Carlito" w:eastAsia="Times New Roman" w:hAnsi="Carlito" w:cs="Carlito"/>
+          <w:color w:val="424340"/>
+          <w:sz w:val="20"/>
+          <w:szCs w:val="20"/>
+          <w:lang w:eastAsia="es-AR"/>
+        </w:rPr>
+      </w:pPr>
+      <w:r>
+        <w:rPr>
+          <w:rFonts w:ascii="Carlito" w:eastAsia="Times New Roman" w:hAnsi="Carlito" w:cs="Carlito"/>
+          <w:color w:val="424340"/>
+          <w:sz w:val="20"/>
+          <w:szCs w:val="20"/>
           <w:lang w:eastAsia="es-AR"/>
         </w:rPr>
         <w:t>E</w:t>
       </w:r>
       <w:r>
         <w:rPr>
-          <w:rFonts w:ascii="Open Sans" w:eastAsia="Times New Roman" w:hAnsi="Open Sans" w:cs="Open Sans"/>
-          <w:color w:val="424340"/>
-          <w:sz w:val="19"/>
-          <w:szCs w:val="19"/>
-          <w:lang w:eastAsia="es-AR"/>
-        </w:rPr>
-        <w:t>l protocolo </w:t>
+          <w:rFonts w:ascii="Carlito" w:eastAsia="Times New Roman" w:hAnsi="Carlito" w:cs="Carlito"/>
+          <w:color w:val="424340"/>
+          <w:sz w:val="20"/>
+          <w:szCs w:val="20"/>
+          <w:lang w:eastAsia="es-AR"/>
+        </w:rPr>
+        <w:t>l protocolo</w:t>
+      </w:r>
+      <w:r>
+        <w:rPr>
+          <w:rFonts w:ascii="Open Sans" w:eastAsia="Times New Roman" w:hAnsi="Open Sans" w:cs="Carlito"/>
+          <w:color w:val="424340"/>
+          <w:sz w:val="20"/>
+          <w:szCs w:val="20"/>
+          <w:lang w:eastAsia="es-AR"/>
+        </w:rPr>
+        <w:t> </w:t>
       </w:r>
       <w:proofErr w:type="spellStart"/>
       <w:r>
         <w:rPr>
-          <w:rFonts w:ascii="Open Sans" w:eastAsia="Times New Roman" w:hAnsi="Open Sans" w:cs="Open Sans"/>
-          <w:b/>
-          <w:bCs/>
-          <w:color w:val="424340"/>
-          <w:sz w:val="19"/>
-          <w:szCs w:val="19"/>
+          <w:rFonts w:ascii="Carlito" w:eastAsia="Times New Roman" w:hAnsi="Carlito" w:cs="Carlito"/>
+          <w:b/>
+          <w:bCs/>
+          <w:color w:val="424340"/>
+          <w:sz w:val="20"/>
+          <w:szCs w:val="20"/>
           <w:lang w:eastAsia="es-AR"/>
         </w:rPr>
         <w:t>Contact</w:t>
@@ -578,33 +573,43 @@
       <w:proofErr w:type="spellEnd"/>
       <w:r>
         <w:rPr>
-          <w:rFonts w:ascii="Open Sans" w:eastAsia="Times New Roman" w:hAnsi="Open Sans" w:cs="Open Sans"/>
-          <w:b/>
-          <w:bCs/>
-          <w:color w:val="424340"/>
-          <w:sz w:val="19"/>
-          <w:szCs w:val="19"/>
+          <w:rFonts w:ascii="Carlito" w:eastAsia="Times New Roman" w:hAnsi="Carlito" w:cs="Carlito"/>
+          <w:b/>
+          <w:bCs/>
+          <w:color w:val="424340"/>
+          <w:sz w:val="20"/>
+          <w:szCs w:val="20"/>
           <w:lang w:eastAsia="es-AR"/>
         </w:rPr>
         <w:t xml:space="preserve"> ID</w:t>
       </w:r>
       <w:r>
         <w:rPr>
-          <w:rFonts w:ascii="Open Sans" w:eastAsia="Times New Roman" w:hAnsi="Open Sans" w:cs="Open Sans"/>
-          <w:color w:val="424340"/>
-          <w:sz w:val="19"/>
-          <w:szCs w:val="19"/>
-          <w:lang w:eastAsia="es-AR"/>
-        </w:rPr>
-        <w:t xml:space="preserve"> fue desarrollado por </w:t>
+          <w:rFonts w:ascii="Open Sans" w:eastAsia="Times New Roman" w:hAnsi="Open Sans" w:cs="Carlito"/>
+          <w:color w:val="424340"/>
+          <w:sz w:val="20"/>
+          <w:szCs w:val="20"/>
+          <w:lang w:eastAsia="es-AR"/>
+        </w:rPr>
+        <w:t> </w:t>
+      </w:r>
+      <w:r>
+        <w:rPr>
+          <w:rFonts w:ascii="Carlito" w:eastAsia="Times New Roman" w:hAnsi="Carlito" w:cs="Carlito"/>
+          <w:color w:val="424340"/>
+          <w:sz w:val="20"/>
+          <w:szCs w:val="20"/>
+          <w:lang w:eastAsia="es-AR"/>
+        </w:rPr>
+        <w:t xml:space="preserve">fue desarrollado por </w:t>
       </w:r>
       <w:proofErr w:type="spellStart"/>
       <w:r>
         <w:rPr>
-          <w:rFonts w:ascii="Open Sans" w:eastAsia="Times New Roman" w:hAnsi="Open Sans" w:cs="Open Sans"/>
-          <w:color w:val="424340"/>
-          <w:sz w:val="19"/>
-          <w:szCs w:val="19"/>
+          <w:rFonts w:ascii="Carlito" w:eastAsia="Times New Roman" w:hAnsi="Carlito" w:cs="Carlito"/>
+          <w:color w:val="424340"/>
+          <w:sz w:val="20"/>
+          <w:szCs w:val="20"/>
           <w:lang w:eastAsia="es-AR"/>
         </w:rPr>
         <w:t>Ademco</w:t>
@@ -612,22 +617,32 @@
       <w:proofErr w:type="spellEnd"/>
       <w:r>
         <w:rPr>
-          <w:rFonts w:ascii="Open Sans" w:eastAsia="Times New Roman" w:hAnsi="Open Sans" w:cs="Open Sans"/>
-          <w:color w:val="424340"/>
-          <w:sz w:val="19"/>
-          <w:szCs w:val="19"/>
-          <w:lang w:eastAsia="es-AR"/>
-        </w:rPr>
-        <w:t xml:space="preserve"> y aceptado por SIA </w:t>
-      </w:r>
-      <w:r>
-        <w:rPr>
-          <w:rFonts w:ascii="Open Sans" w:eastAsia="Times New Roman" w:hAnsi="Open Sans" w:cs="Open Sans"/>
-          <w:b/>
-          <w:bCs/>
-          <w:color w:val="424340"/>
-          <w:sz w:val="19"/>
-          <w:szCs w:val="19"/>
+          <w:rFonts w:ascii="Carlito" w:eastAsia="Times New Roman" w:hAnsi="Carlito" w:cs="Carlito"/>
+          <w:color w:val="424340"/>
+          <w:sz w:val="20"/>
+          <w:szCs w:val="20"/>
+          <w:lang w:eastAsia="es-AR"/>
+        </w:rPr>
+        <w:t xml:space="preserve"> y aceptado por SIA</w:t>
+      </w:r>
+      <w:r>
+        <w:rPr>
+          <w:rFonts w:ascii="Open Sans" w:eastAsia="Times New Roman" w:hAnsi="Open Sans" w:cs="Carlito"/>
+          <w:color w:val="424340"/>
+          <w:sz w:val="20"/>
+          <w:szCs w:val="20"/>
+          <w:lang w:eastAsia="es-AR"/>
+        </w:rPr>
+        <w:t> </w:t>
+      </w:r>
+      <w:r>
+        <w:rPr>
+          <w:rFonts w:ascii="Carlito" w:eastAsia="Times New Roman" w:hAnsi="Carlito" w:cs="Carlito"/>
+          <w:b/>
+          <w:bCs/>
+          <w:color w:val="424340"/>
+          <w:sz w:val="20"/>
+          <w:szCs w:val="20"/>
           <w:lang w:eastAsia="es-AR"/>
         </w:rPr>
         <w:t xml:space="preserve">(Security </w:t>
@@ -635,12 +650,12 @@
       <w:proofErr w:type="spellStart"/>
       <w:r>
         <w:rPr>
-          <w:rFonts w:ascii="Open Sans" w:eastAsia="Times New Roman" w:hAnsi="Open Sans" w:cs="Open Sans"/>
-          <w:b/>
-          <w:bCs/>
-          <w:color w:val="424340"/>
-          <w:sz w:val="19"/>
-          <w:szCs w:val="19"/>
+          <w:rFonts w:ascii="Carlito" w:eastAsia="Times New Roman" w:hAnsi="Carlito" w:cs="Carlito"/>
+          <w:b/>
+          <w:bCs/>
+          <w:color w:val="424340"/>
+          <w:sz w:val="20"/>
+          <w:szCs w:val="20"/>
           <w:lang w:eastAsia="es-AR"/>
         </w:rPr>
         <w:t>Industry</w:t>
@@ -648,12 +663,12 @@
       <w:proofErr w:type="spellEnd"/>
       <w:r>
         <w:rPr>
-          <w:rFonts w:ascii="Open Sans" w:eastAsia="Times New Roman" w:hAnsi="Open Sans" w:cs="Open Sans"/>
-          <w:b/>
-          <w:bCs/>
-          <w:color w:val="424340"/>
-          <w:sz w:val="19"/>
-          <w:szCs w:val="19"/>
+          <w:rFonts w:ascii="Carlito" w:eastAsia="Times New Roman" w:hAnsi="Carlito" w:cs="Carlito"/>
+          <w:b/>
+          <w:bCs/>
+          <w:color w:val="424340"/>
+          <w:sz w:val="20"/>
+          <w:szCs w:val="20"/>
           <w:lang w:eastAsia="es-AR"/>
         </w:rPr>
         <w:t xml:space="preserve"> </w:t>
@@ -661,12 +676,12 @@
       <w:proofErr w:type="spellStart"/>
       <w:r>
         <w:rPr>
-          <w:rFonts w:ascii="Open Sans" w:eastAsia="Times New Roman" w:hAnsi="Open Sans" w:cs="Open Sans"/>
-          <w:b/>
-          <w:bCs/>
-          <w:color w:val="424340"/>
-          <w:sz w:val="19"/>
-          <w:szCs w:val="19"/>
+          <w:rFonts w:ascii="Carlito" w:eastAsia="Times New Roman" w:hAnsi="Carlito" w:cs="Carlito"/>
+          <w:b/>
+          <w:bCs/>
+          <w:color w:val="424340"/>
+          <w:sz w:val="20"/>
+          <w:szCs w:val="20"/>
           <w:lang w:eastAsia="es-AR"/>
         </w:rPr>
         <w:t>Association</w:t>
@@ -674,430 +689,462 @@
       <w:proofErr w:type="spellEnd"/>
       <w:r>
         <w:rPr>
-          <w:rFonts w:ascii="Open Sans" w:eastAsia="Times New Roman" w:hAnsi="Open Sans" w:cs="Open Sans"/>
-          <w:b/>
-          <w:bCs/>
-          <w:color w:val="424340"/>
-          <w:sz w:val="19"/>
-          <w:szCs w:val="19"/>
+          <w:rFonts w:ascii="Carlito" w:eastAsia="Times New Roman" w:hAnsi="Carlito" w:cs="Carlito"/>
+          <w:b/>
+          <w:bCs/>
+          <w:color w:val="424340"/>
+          <w:sz w:val="20"/>
+          <w:szCs w:val="20"/>
           <w:lang w:eastAsia="es-AR"/>
         </w:rPr>
         <w:t>)</w:t>
       </w:r>
       <w:r>
         <w:rPr>
-          <w:rFonts w:ascii="Open Sans" w:eastAsia="Times New Roman" w:hAnsi="Open Sans" w:cs="Open Sans"/>
-          <w:color w:val="424340"/>
-          <w:sz w:val="19"/>
-          <w:szCs w:val="19"/>
-          <w:lang w:eastAsia="es-AR"/>
-        </w:rPr>
-        <w:t> como estándar por muchos fabricantes, ya que éste brindaba mayor información en la comunicación con el </w:t>
-      </w:r>
-      <w:r>
-        <w:rPr>
-          <w:rFonts w:ascii="Open Sans" w:eastAsia="Times New Roman" w:hAnsi="Open Sans" w:cs="Open Sans"/>
-          <w:b/>
-          <w:bCs/>
-          <w:color w:val="424340"/>
-          <w:sz w:val="19"/>
-          <w:szCs w:val="19"/>
-          <w:lang w:eastAsia="es-AR"/>
-        </w:rPr>
-        <w:t xml:space="preserve">centro de </w:t>
-      </w:r>
-      <w:r>
-        <w:rPr>
-          <w:rFonts w:ascii="Open Sans" w:eastAsia="Times New Roman" w:hAnsi="Open Sans" w:cs="Open Sans"/>
-          <w:b/>
-          <w:bCs/>
-          <w:color w:val="424340"/>
-          <w:sz w:val="19"/>
-          <w:szCs w:val="19"/>
+          <w:rFonts w:ascii="Open Sans" w:eastAsia="Times New Roman" w:hAnsi="Open Sans" w:cs="Carlito"/>
+          <w:color w:val="424340"/>
+          <w:sz w:val="20"/>
+          <w:szCs w:val="20"/>
+          <w:lang w:eastAsia="es-AR"/>
+        </w:rPr>
+        <w:t> </w:t>
+      </w:r>
+      <w:r>
+        <w:rPr>
+          <w:rFonts w:ascii="Carlito" w:eastAsia="Times New Roman" w:hAnsi="Carlito" w:cs="Carlito"/>
+          <w:color w:val="424340"/>
+          <w:sz w:val="20"/>
+          <w:szCs w:val="20"/>
+          <w:lang w:eastAsia="es-AR"/>
+        </w:rPr>
+        <w:t>como estándar por muchos fabricantes, ya que éste brindaba mayor información en la comunicación con el</w:t>
+      </w:r>
+      <w:r>
+        <w:rPr>
+          <w:rFonts w:ascii="Open Sans" w:eastAsia="Times New Roman" w:hAnsi="Open Sans" w:cs="Carlito"/>
+          <w:color w:val="424340"/>
+          <w:sz w:val="20"/>
+          <w:szCs w:val="20"/>
+          <w:lang w:eastAsia="es-AR"/>
+        </w:rPr>
+        <w:t> </w:t>
+      </w:r>
+      <w:r>
+        <w:rPr>
+          <w:rFonts w:ascii="Carlito" w:eastAsia="Times New Roman" w:hAnsi="Carlito" w:cs="Carlito"/>
+          <w:b/>
+          <w:bCs/>
+          <w:color w:val="424340"/>
+          <w:sz w:val="20"/>
+          <w:szCs w:val="20"/>
+          <w:lang w:eastAsia="es-AR"/>
+        </w:rPr>
+        <w:t>centro de monitoreo</w:t>
+      </w:r>
+      <w:r>
+        <w:rPr>
+          <w:rFonts w:ascii="Open Sans" w:eastAsia="Times New Roman" w:hAnsi="Open Sans" w:cs="Carlito"/>
+          <w:color w:val="424340"/>
+          <w:sz w:val="20"/>
+          <w:szCs w:val="20"/>
+          <w:lang w:eastAsia="es-AR"/>
+        </w:rPr>
+        <w:t> </w:t>
+      </w:r>
+      <w:r>
+        <w:rPr>
+          <w:rFonts w:ascii="Carlito" w:eastAsia="Times New Roman" w:hAnsi="Carlito" w:cs="Carlito"/>
+          <w:color w:val="424340"/>
+          <w:sz w:val="20"/>
+          <w:szCs w:val="20"/>
+          <w:lang w:eastAsia="es-AR"/>
+        </w:rPr>
+        <w:t xml:space="preserve">respecto a su </w:t>
+      </w:r>
+      <w:r>
+        <w:rPr>
+          <w:rFonts w:ascii="Carlito" w:eastAsia="Times New Roman" w:hAnsi="Carlito" w:cs="Carlito"/>
+          <w:color w:val="424340"/>
+          <w:sz w:val="20"/>
+          <w:szCs w:val="20"/>
           <w:lang w:eastAsia="es-AR"/>
         </w:rPr>
         <w:lastRenderedPageBreak/>
-        <w:t>monitoreo</w:t>
-      </w:r>
-      <w:r>
-        <w:rPr>
-          <w:rFonts w:ascii="Open Sans" w:eastAsia="Times New Roman" w:hAnsi="Open Sans" w:cs="Open Sans"/>
-          <w:color w:val="424340"/>
-          <w:sz w:val="19"/>
-          <w:szCs w:val="19"/>
-          <w:lang w:eastAsia="es-AR"/>
-        </w:rPr>
-        <w:t> respecto a su antecesor 4+2. Si bien este protocolo fue diseñado para modular sobre líneas analógicas, en las </w:t>
-      </w:r>
-      <w:r>
-        <w:rPr>
-          <w:rFonts w:ascii="Open Sans" w:eastAsia="Times New Roman" w:hAnsi="Open Sans" w:cs="Open Sans"/>
-          <w:b/>
-          <w:bCs/>
-          <w:color w:val="424340"/>
-          <w:sz w:val="19"/>
-          <w:szCs w:val="19"/>
+        <w:t>antecesor 4+2. Si bien este protocolo fue diseñado para modular sobre líneas analógicas, en las</w:t>
+      </w:r>
+      <w:r>
+        <w:rPr>
+          <w:rFonts w:ascii="Open Sans" w:eastAsia="Times New Roman" w:hAnsi="Open Sans" w:cs="Carlito"/>
+          <w:color w:val="424340"/>
+          <w:sz w:val="20"/>
+          <w:szCs w:val="20"/>
+          <w:lang w:eastAsia="es-AR"/>
+        </w:rPr>
+        <w:t> </w:t>
+      </w:r>
+      <w:r>
+        <w:rPr>
+          <w:rFonts w:ascii="Carlito" w:eastAsia="Times New Roman" w:hAnsi="Carlito" w:cs="Carlito"/>
+          <w:b/>
+          <w:bCs/>
+          <w:color w:val="424340"/>
+          <w:sz w:val="20"/>
+          <w:szCs w:val="20"/>
           <w:lang w:eastAsia="es-AR"/>
         </w:rPr>
         <w:t>líneas digitalizadas</w:t>
       </w:r>
       <w:r>
         <w:rPr>
-          <w:rFonts w:ascii="Open Sans" w:eastAsia="Times New Roman" w:hAnsi="Open Sans" w:cs="Open Sans"/>
-          <w:color w:val="424340"/>
-          <w:sz w:val="19"/>
-          <w:szCs w:val="19"/>
-          <w:lang w:eastAsia="es-AR"/>
-        </w:rPr>
-        <w:t> pueden generar errores, lo que torna una recepción de datos en el </w:t>
-      </w:r>
-      <w:r>
-        <w:rPr>
-          <w:rFonts w:ascii="Open Sans" w:eastAsia="Times New Roman" w:hAnsi="Open Sans" w:cs="Open Sans"/>
-          <w:b/>
-          <w:bCs/>
-          <w:color w:val="424340"/>
-          <w:sz w:val="19"/>
-          <w:szCs w:val="19"/>
+          <w:rFonts w:ascii="Open Sans" w:eastAsia="Times New Roman" w:hAnsi="Open Sans" w:cs="Carlito"/>
+          <w:color w:val="424340"/>
+          <w:sz w:val="20"/>
+          <w:szCs w:val="20"/>
+          <w:lang w:eastAsia="es-AR"/>
+        </w:rPr>
+        <w:t> </w:t>
+      </w:r>
+      <w:r>
+        <w:rPr>
+          <w:rFonts w:ascii="Carlito" w:eastAsia="Times New Roman" w:hAnsi="Carlito" w:cs="Carlito"/>
+          <w:color w:val="424340"/>
+          <w:sz w:val="20"/>
+          <w:szCs w:val="20"/>
+          <w:lang w:eastAsia="es-AR"/>
+        </w:rPr>
+        <w:t>pueden generar errores, lo que torna una recepción de datos en el</w:t>
+      </w:r>
+      <w:r>
+        <w:rPr>
+          <w:rFonts w:ascii="Open Sans" w:eastAsia="Times New Roman" w:hAnsi="Open Sans" w:cs="Carlito"/>
+          <w:color w:val="424340"/>
+          <w:sz w:val="20"/>
+          <w:szCs w:val="20"/>
+          <w:lang w:eastAsia="es-AR"/>
+        </w:rPr>
+        <w:t> </w:t>
+      </w:r>
+      <w:r>
+        <w:rPr>
+          <w:rFonts w:ascii="Carlito" w:eastAsia="Times New Roman" w:hAnsi="Carlito" w:cs="Carlito"/>
+          <w:b/>
+          <w:bCs/>
+          <w:color w:val="424340"/>
+          <w:sz w:val="20"/>
+          <w:szCs w:val="20"/>
           <w:lang w:eastAsia="es-AR"/>
         </w:rPr>
         <w:t>centro de monitoreo</w:t>
       </w:r>
       <w:r>
         <w:rPr>
-          <w:rFonts w:ascii="Open Sans" w:eastAsia="Times New Roman" w:hAnsi="Open Sans" w:cs="Open Sans"/>
-          <w:color w:val="424340"/>
-          <w:sz w:val="19"/>
-          <w:szCs w:val="19"/>
-          <w:lang w:eastAsia="es-AR"/>
-        </w:rPr>
-        <w:t> poco segura.</w:t>
-      </w:r>
-    </w:p>
-    <w:p>
-      <w:pPr>
-        <w:shd w:val="clear" w:color="auto" w:fill="FFFFFF"/>
-        <w:jc w:val="left"/>
-        <w:rPr>
-          <w:rFonts w:ascii="Open Sans" w:eastAsia="Times New Roman" w:hAnsi="Open Sans" w:cs="Open Sans"/>
-          <w:color w:val="424340"/>
-          <w:sz w:val="19"/>
-          <w:szCs w:val="19"/>
-          <w:lang w:eastAsia="es-AR"/>
-        </w:rPr>
-      </w:pPr>
-      <w:r>
-        <w:rPr>
-          <w:rFonts w:ascii="Open Sans" w:eastAsia="Times New Roman" w:hAnsi="Open Sans" w:cs="Open Sans"/>
-          <w:color w:val="424340"/>
-          <w:sz w:val="19"/>
-          <w:szCs w:val="19"/>
+          <w:rFonts w:ascii="Open Sans" w:eastAsia="Times New Roman" w:hAnsi="Open Sans" w:cs="Carlito"/>
+          <w:color w:val="424340"/>
+          <w:sz w:val="20"/>
+          <w:szCs w:val="20"/>
+          <w:lang w:eastAsia="es-AR"/>
+        </w:rPr>
+        <w:t> </w:t>
+      </w:r>
+      <w:r>
+        <w:rPr>
+          <w:rFonts w:ascii="Carlito" w:eastAsia="Times New Roman" w:hAnsi="Carlito" w:cs="Carlito"/>
+          <w:color w:val="424340"/>
+          <w:sz w:val="20"/>
+          <w:szCs w:val="20"/>
+          <w:lang w:eastAsia="es-AR"/>
+        </w:rPr>
+        <w:t>poco segura.</w:t>
+      </w:r>
+    </w:p>
+    <w:p>
+      <w:pPr>
+        <w:shd w:val="clear" w:color="auto" w:fill="FFFFFF"/>
+        <w:rPr>
+          <w:rFonts w:ascii="Carlito" w:eastAsia="Times New Roman" w:hAnsi="Carlito" w:cs="Carlito"/>
+          <w:color w:val="424340"/>
+          <w:sz w:val="20"/>
+          <w:szCs w:val="20"/>
+          <w:lang w:eastAsia="es-AR"/>
+        </w:rPr>
+      </w:pPr>
+      <w:r>
+        <w:rPr>
+          <w:rFonts w:ascii="Carlito" w:eastAsia="Times New Roman" w:hAnsi="Carlito" w:cs="Carlito"/>
+          <w:color w:val="424340"/>
+          <w:sz w:val="20"/>
+          <w:szCs w:val="20"/>
           <w:lang w:eastAsia="es-AR"/>
         </w:rPr>
         <w:t xml:space="preserve">En términos de comunicaciones, si bien ya muchas empresas e instaladores </w:t>
       </w:r>
+      <w:r>
+        <w:rPr>
+          <w:rFonts w:ascii="Carlito" w:eastAsia="Times New Roman" w:hAnsi="Carlito" w:cs="Carlito"/>
+          <w:color w:val="424340"/>
+          <w:sz w:val="20"/>
+          <w:szCs w:val="20"/>
+          <w:lang w:eastAsia="es-AR"/>
+        </w:rPr>
+        <w:t>han</w:t>
+      </w:r>
+      <w:r>
+        <w:rPr>
+          <w:rFonts w:ascii="Carlito" w:eastAsia="Times New Roman" w:hAnsi="Carlito" w:cs="Carlito"/>
+          <w:color w:val="424340"/>
+          <w:sz w:val="20"/>
+          <w:szCs w:val="20"/>
+          <w:lang w:eastAsia="es-AR"/>
+        </w:rPr>
+        <w:t xml:space="preserve"> decidido erradicar la línea fija como medio principal de comunicación, aún se ven casos, dependiendo la zona geográfica, en donde el par de cobre y el famoso protocolo</w:t>
+      </w:r>
+      <w:r>
+        <w:rPr>
+          <w:rFonts w:ascii="Open Sans" w:eastAsia="Times New Roman" w:hAnsi="Open Sans" w:cs="Carlito"/>
+          <w:color w:val="424340"/>
+          <w:sz w:val="20"/>
+          <w:szCs w:val="20"/>
+          <w:lang w:eastAsia="es-AR"/>
+        </w:rPr>
+        <w:t> </w:t>
+      </w:r>
+      <w:proofErr w:type="spellStart"/>
+      <w:r>
+        <w:rPr>
+          <w:rFonts w:ascii="Carlito" w:eastAsia="Times New Roman" w:hAnsi="Carlito" w:cs="Carlito"/>
+          <w:b/>
+          <w:bCs/>
+          <w:color w:val="424340"/>
+          <w:sz w:val="20"/>
+          <w:szCs w:val="20"/>
+          <w:lang w:eastAsia="es-AR"/>
+        </w:rPr>
+        <w:t>Contact</w:t>
+      </w:r>
+      <w:proofErr w:type="spellEnd"/>
+      <w:r>
+        <w:rPr>
+          <w:rFonts w:ascii="Carlito" w:eastAsia="Times New Roman" w:hAnsi="Carlito" w:cs="Carlito"/>
+          <w:b/>
+          <w:bCs/>
+          <w:color w:val="424340"/>
+          <w:sz w:val="20"/>
+          <w:szCs w:val="20"/>
+          <w:lang w:eastAsia="es-AR"/>
+        </w:rPr>
+        <w:t xml:space="preserve"> ID</w:t>
+      </w:r>
+      <w:r>
+        <w:rPr>
+          <w:rFonts w:ascii="Open Sans" w:eastAsia="Times New Roman" w:hAnsi="Open Sans" w:cs="Carlito"/>
+          <w:color w:val="424340"/>
+          <w:sz w:val="20"/>
+          <w:szCs w:val="20"/>
+          <w:lang w:eastAsia="es-AR"/>
+        </w:rPr>
+        <w:t> </w:t>
+      </w:r>
+      <w:r>
+        <w:rPr>
+          <w:rFonts w:ascii="Carlito" w:eastAsia="Times New Roman" w:hAnsi="Carlito" w:cs="Carlito"/>
+          <w:color w:val="424340"/>
+          <w:sz w:val="20"/>
+          <w:szCs w:val="20"/>
+          <w:lang w:eastAsia="es-AR"/>
+        </w:rPr>
+        <w:t>conviven perfectamente, la pregunta es, ¿hasta cuándo podremos seguir utilizando el mismo esquema?</w:t>
+      </w:r>
+      <w:r>
+        <w:rPr>
+          <w:rFonts w:ascii="Open Sans" w:eastAsia="Times New Roman" w:hAnsi="Open Sans" w:cs="Carlito"/>
+          <w:color w:val="424340"/>
+          <w:sz w:val="20"/>
+          <w:szCs w:val="20"/>
+          <w:lang w:eastAsia="es-AR"/>
+        </w:rPr>
+        <w:t> </w:t>
+      </w:r>
+    </w:p>
+    <w:p>
+      <w:pPr>
+        <w:shd w:val="clear" w:color="auto" w:fill="FFFFFF"/>
+        <w:rPr>
+          <w:rFonts w:ascii="Carlito" w:eastAsia="Times New Roman" w:hAnsi="Carlito" w:cs="Carlito"/>
+          <w:color w:val="424340"/>
+          <w:sz w:val="20"/>
+          <w:szCs w:val="20"/>
+          <w:lang w:eastAsia="es-AR"/>
+        </w:rPr>
+      </w:pPr>
+      <w:r>
+        <w:rPr>
+          <w:rFonts w:ascii="Carlito" w:eastAsia="Times New Roman" w:hAnsi="Carlito" w:cs="Carlito"/>
+          <w:color w:val="424340"/>
+          <w:sz w:val="20"/>
+          <w:szCs w:val="20"/>
+          <w:lang w:eastAsia="es-AR"/>
+        </w:rPr>
+        <w:t>Francia y España anunciaron hace algunos años la muerte oficial de la telefonía de línea tradicional. Se estima que para el 2022 ya no quedarán terminales conectadas a la red mediante cables de cobre. Lo mismo anunció en septiembre del año pasado la British Telecom (BT), quien está evaluando un apagón de su red de cobre para 2027. ¿</w:t>
+      </w:r>
       <w:proofErr w:type="gramStart"/>
       <w:r>
         <w:rPr>
-          <w:rFonts w:ascii="Open Sans" w:eastAsia="Times New Roman" w:hAnsi="Open Sans" w:cs="Open Sans"/>
-          <w:color w:val="424340"/>
-          <w:sz w:val="19"/>
-          <w:szCs w:val="19"/>
-          <w:lang w:eastAsia="es-AR"/>
-        </w:rPr>
-        <w:t>ha</w:t>
+          <w:rFonts w:ascii="Carlito" w:eastAsia="Times New Roman" w:hAnsi="Carlito" w:cs="Carlito"/>
+          <w:color w:val="424340"/>
+          <w:sz w:val="20"/>
+          <w:szCs w:val="20"/>
+          <w:lang w:eastAsia="es-AR"/>
+        </w:rPr>
+        <w:t>qué</w:t>
       </w:r>
       <w:proofErr w:type="gramEnd"/>
       <w:r>
         <w:rPr>
-          <w:rFonts w:ascii="Open Sans" w:eastAsia="Times New Roman" w:hAnsi="Open Sans" w:cs="Open Sans"/>
-          <w:color w:val="424340"/>
-          <w:sz w:val="19"/>
-          <w:szCs w:val="19"/>
-          <w:lang w:eastAsia="es-AR"/>
-        </w:rPr>
-        <w:t xml:space="preserve"> decidido erradicar la línea fija como medio principal de comunicación, aún se ven casos, dependiendo la zona geográfica, en donde el par de cobre y el famoso protocolo </w:t>
-      </w:r>
-      <w:proofErr w:type="spellStart"/>
-      <w:r>
-        <w:rPr>
-          <w:rFonts w:ascii="Open Sans" w:eastAsia="Times New Roman" w:hAnsi="Open Sans" w:cs="Open Sans"/>
-          <w:b/>
-          <w:bCs/>
-          <w:color w:val="424340"/>
-          <w:sz w:val="19"/>
-          <w:szCs w:val="19"/>
-          <w:lang w:eastAsia="es-AR"/>
-        </w:rPr>
-        <w:t>Contact</w:t>
-      </w:r>
-      <w:proofErr w:type="spellEnd"/>
-      <w:r>
-        <w:rPr>
-          <w:rFonts w:ascii="Open Sans" w:eastAsia="Times New Roman" w:hAnsi="Open Sans" w:cs="Open Sans"/>
-          <w:b/>
-          <w:bCs/>
-          <w:color w:val="424340"/>
-          <w:sz w:val="19"/>
-          <w:szCs w:val="19"/>
-          <w:lang w:eastAsia="es-AR"/>
-        </w:rPr>
-        <w:t xml:space="preserve"> ID</w:t>
-      </w:r>
-      <w:r>
-        <w:rPr>
-          <w:rFonts w:ascii="Open Sans" w:eastAsia="Times New Roman" w:hAnsi="Open Sans" w:cs="Open Sans"/>
-          <w:color w:val="424340"/>
-          <w:sz w:val="19"/>
-          <w:szCs w:val="19"/>
-          <w:lang w:eastAsia="es-AR"/>
-        </w:rPr>
-        <w:t> conviven perfectamente, la pregunta es, ¿hasta cuándo podremos seguir utilizando el mismo esquema? </w:t>
-      </w:r>
-    </w:p>
-    <w:p>
-      <w:pPr>
-        <w:shd w:val="clear" w:color="auto" w:fill="FFFFFF"/>
-        <w:jc w:val="left"/>
-        <w:rPr>
-          <w:rFonts w:ascii="Open Sans" w:eastAsia="Times New Roman" w:hAnsi="Open Sans" w:cs="Open Sans"/>
-          <w:color w:val="424340"/>
-          <w:sz w:val="19"/>
-          <w:szCs w:val="19"/>
-          <w:lang w:eastAsia="es-AR"/>
-        </w:rPr>
-      </w:pPr>
-      <w:r>
-        <w:rPr>
-          <w:rFonts w:ascii="Open Sans" w:eastAsia="Times New Roman" w:hAnsi="Open Sans" w:cs="Open Sans"/>
-          <w:color w:val="424340"/>
-          <w:sz w:val="19"/>
-          <w:szCs w:val="19"/>
-          <w:lang w:eastAsia="es-AR"/>
-        </w:rPr>
-        <w:t>Francia y España anunciaron hace algunos años la muerte oficial de la telefonía de línea tradicional. Se estima que para el 2022 ya no quedarán terminales conectadas a la red mediante cables de cobre. Lo mismo anunció en septiembre del año pasado la British Telecom (BT), quien está evaluando un apagón de su red de cobre para 2027. ¿</w:t>
+          <w:rFonts w:ascii="Carlito" w:eastAsia="Times New Roman" w:hAnsi="Carlito" w:cs="Carlito"/>
+          <w:color w:val="424340"/>
+          <w:sz w:val="20"/>
+          <w:szCs w:val="20"/>
+          <w:lang w:eastAsia="es-AR"/>
+        </w:rPr>
+        <w:t xml:space="preserve"> tan cerca estamos en América Latina de un apagón de las líneas de cobre? ¿</w:t>
       </w:r>
       <w:proofErr w:type="gramStart"/>
       <w:r>
         <w:rPr>
-          <w:rFonts w:ascii="Open Sans" w:eastAsia="Times New Roman" w:hAnsi="Open Sans" w:cs="Open Sans"/>
-          <w:color w:val="424340"/>
-          <w:sz w:val="19"/>
-          <w:szCs w:val="19"/>
-          <w:lang w:eastAsia="es-AR"/>
-        </w:rPr>
-        <w:t>qué</w:t>
+          <w:rFonts w:ascii="Carlito" w:eastAsia="Times New Roman" w:hAnsi="Carlito" w:cs="Carlito"/>
+          <w:color w:val="424340"/>
+          <w:sz w:val="20"/>
+          <w:szCs w:val="20"/>
+          <w:lang w:eastAsia="es-AR"/>
+        </w:rPr>
+        <w:t>esto</w:t>
       </w:r>
       <w:proofErr w:type="gramEnd"/>
       <w:r>
         <w:rPr>
-          <w:rFonts w:ascii="Open Sans" w:eastAsia="Times New Roman" w:hAnsi="Open Sans" w:cs="Open Sans"/>
-          <w:color w:val="424340"/>
-          <w:sz w:val="19"/>
-          <w:szCs w:val="19"/>
-          <w:lang w:eastAsia="es-AR"/>
-        </w:rPr>
-        <w:t xml:space="preserve"> tan cerca estamos en América Latina de un apagón de las líneas de cobre? ¿</w:t>
-      </w:r>
-      <w:proofErr w:type="gramStart"/>
-      <w:r>
-        <w:rPr>
-          <w:rFonts w:ascii="Open Sans" w:eastAsia="Times New Roman" w:hAnsi="Open Sans" w:cs="Open Sans"/>
-          <w:color w:val="424340"/>
-          <w:sz w:val="19"/>
-          <w:szCs w:val="19"/>
-          <w:lang w:eastAsia="es-AR"/>
-        </w:rPr>
-        <w:t>esto</w:t>
-      </w:r>
-      <w:proofErr w:type="gramEnd"/>
-      <w:r>
-        <w:rPr>
-          <w:rFonts w:ascii="Open Sans" w:eastAsia="Times New Roman" w:hAnsi="Open Sans" w:cs="Open Sans"/>
-          <w:color w:val="424340"/>
-          <w:sz w:val="19"/>
-          <w:szCs w:val="19"/>
-          <w:lang w:eastAsia="es-AR"/>
-        </w:rPr>
-        <w:t xml:space="preserve"> hará desaparecer el teléfono hogareño?, la respuesta a la primera pregunta es incierta, como lo es también el apagón definitivo de la tecnología 2G, no lo sabemos. La respuesta a la segunda pregunta es definitivamente no, el teléfono estará siendo reemplazado por </w:t>
-      </w:r>
-      <w:r>
-        <w:rPr>
-          <w:rFonts w:ascii="Open Sans" w:eastAsia="Times New Roman" w:hAnsi="Open Sans" w:cs="Open Sans"/>
-          <w:b/>
-          <w:bCs/>
-          <w:color w:val="424340"/>
-          <w:sz w:val="19"/>
-          <w:szCs w:val="19"/>
+          <w:rFonts w:ascii="Carlito" w:eastAsia="Times New Roman" w:hAnsi="Carlito" w:cs="Carlito"/>
+          <w:color w:val="424340"/>
+          <w:sz w:val="20"/>
+          <w:szCs w:val="20"/>
+          <w:lang w:eastAsia="es-AR"/>
+        </w:rPr>
+        <w:t xml:space="preserve"> hará desaparecer el teléfono hogareño?, la respuesta a la primera pregunta es incierta, como lo es también el apagón definitivo de la tecnología 2G, no lo sabemos. La respuesta a la segunda pregunta es definitivamente no, el teléfono estará siendo reemplazado por</w:t>
+      </w:r>
+      <w:r>
+        <w:rPr>
+          <w:rFonts w:ascii="Open Sans" w:eastAsia="Times New Roman" w:hAnsi="Open Sans" w:cs="Carlito"/>
+          <w:color w:val="424340"/>
+          <w:sz w:val="20"/>
+          <w:szCs w:val="20"/>
+          <w:lang w:eastAsia="es-AR"/>
+        </w:rPr>
+        <w:t> </w:t>
+      </w:r>
+      <w:r>
+        <w:rPr>
+          <w:rFonts w:ascii="Carlito" w:eastAsia="Times New Roman" w:hAnsi="Carlito" w:cs="Carlito"/>
+          <w:b/>
+          <w:bCs/>
+          <w:color w:val="424340"/>
+          <w:sz w:val="20"/>
+          <w:szCs w:val="20"/>
           <w:lang w:eastAsia="es-AR"/>
         </w:rPr>
         <w:t>aparatos que se conectan por Internet</w:t>
       </w:r>
       <w:r>
         <w:rPr>
-          <w:rFonts w:ascii="Open Sans" w:eastAsia="Times New Roman" w:hAnsi="Open Sans" w:cs="Open Sans"/>
-          <w:color w:val="424340"/>
-          <w:sz w:val="19"/>
-          <w:szCs w:val="19"/>
-          <w:lang w:eastAsia="es-AR"/>
-        </w:rPr>
-        <w:t> y brindan más servicios, significa </w:t>
-      </w:r>
-      <w:r>
-        <w:rPr>
-          <w:rFonts w:ascii="Open Sans" w:eastAsia="Times New Roman" w:hAnsi="Open Sans" w:cs="Open Sans"/>
-          <w:b/>
-          <w:bCs/>
-          <w:color w:val="424340"/>
-          <w:sz w:val="19"/>
-          <w:szCs w:val="19"/>
+          <w:rFonts w:ascii="Open Sans" w:eastAsia="Times New Roman" w:hAnsi="Open Sans" w:cs="Carlito"/>
+          <w:color w:val="424340"/>
+          <w:sz w:val="20"/>
+          <w:szCs w:val="20"/>
+          <w:lang w:eastAsia="es-AR"/>
+        </w:rPr>
+        <w:t> </w:t>
+      </w:r>
+      <w:r>
+        <w:rPr>
+          <w:rFonts w:ascii="Carlito" w:eastAsia="Times New Roman" w:hAnsi="Carlito" w:cs="Carlito"/>
+          <w:color w:val="424340"/>
+          <w:sz w:val="20"/>
+          <w:szCs w:val="20"/>
+          <w:lang w:eastAsia="es-AR"/>
+        </w:rPr>
+        <w:t>y brindan más servicios, significa</w:t>
+      </w:r>
+      <w:r>
+        <w:rPr>
+          <w:rFonts w:ascii="Open Sans" w:eastAsia="Times New Roman" w:hAnsi="Open Sans" w:cs="Carlito"/>
+          <w:color w:val="424340"/>
+          <w:sz w:val="20"/>
+          <w:szCs w:val="20"/>
+          <w:lang w:eastAsia="es-AR"/>
+        </w:rPr>
+        <w:t> </w:t>
+      </w:r>
+      <w:r>
+        <w:rPr>
+          <w:rFonts w:ascii="Carlito" w:eastAsia="Times New Roman" w:hAnsi="Carlito" w:cs="Carlito"/>
+          <w:b/>
+          <w:bCs/>
+          <w:color w:val="424340"/>
+          <w:sz w:val="20"/>
+          <w:szCs w:val="20"/>
           <w:lang w:eastAsia="es-AR"/>
         </w:rPr>
         <w:t>mayor valor agregado</w:t>
       </w:r>
       <w:r>
         <w:rPr>
-          <w:rFonts w:ascii="Open Sans" w:eastAsia="Times New Roman" w:hAnsi="Open Sans" w:cs="Open Sans"/>
-          <w:color w:val="424340"/>
-          <w:sz w:val="19"/>
-          <w:szCs w:val="19"/>
-          <w:lang w:eastAsia="es-AR"/>
-        </w:rPr>
-        <w:t>, e inmediatamente pienso en las </w:t>
-      </w:r>
-      <w:r>
-        <w:rPr>
-          <w:rFonts w:ascii="Open Sans" w:eastAsia="Times New Roman" w:hAnsi="Open Sans" w:cs="Open Sans"/>
-          <w:b/>
-          <w:bCs/>
-          <w:color w:val="424340"/>
-          <w:sz w:val="19"/>
-          <w:szCs w:val="19"/>
+          <w:rFonts w:ascii="Carlito" w:eastAsia="Times New Roman" w:hAnsi="Carlito" w:cs="Carlito"/>
+          <w:color w:val="424340"/>
+          <w:sz w:val="20"/>
+          <w:szCs w:val="20"/>
+          <w:lang w:eastAsia="es-AR"/>
+        </w:rPr>
+        <w:t>, e inmediatamente pienso en las</w:t>
+      </w:r>
+      <w:r>
+        <w:rPr>
+          <w:rFonts w:ascii="Open Sans" w:eastAsia="Times New Roman" w:hAnsi="Open Sans" w:cs="Carlito"/>
+          <w:color w:val="424340"/>
+          <w:sz w:val="20"/>
+          <w:szCs w:val="20"/>
+          <w:lang w:eastAsia="es-AR"/>
+        </w:rPr>
+        <w:t> </w:t>
+      </w:r>
+      <w:r>
+        <w:rPr>
+          <w:rFonts w:ascii="Carlito" w:eastAsia="Times New Roman" w:hAnsi="Carlito" w:cs="Carlito"/>
+          <w:b/>
+          <w:bCs/>
+          <w:color w:val="424340"/>
+          <w:sz w:val="20"/>
+          <w:szCs w:val="20"/>
           <w:lang w:eastAsia="es-AR"/>
         </w:rPr>
         <w:t>alarmas conectadas</w:t>
       </w:r>
       <w:r>
         <w:rPr>
-          <w:rFonts w:ascii="Open Sans" w:eastAsia="Times New Roman" w:hAnsi="Open Sans" w:cs="Open Sans"/>
-          <w:color w:val="424340"/>
-          <w:sz w:val="19"/>
-          <w:szCs w:val="19"/>
-          <w:lang w:eastAsia="es-AR"/>
-        </w:rPr>
-        <w:t> a una línea convencional y sin una aplicación asociada, ¿Qué diferencial pueden aportar?</w:t>
-      </w:r>
-    </w:p>
-    <w:p>
-      <w:pPr>
-        <w:shd w:val="clear" w:color="auto" w:fill="FFFFFF"/>
-        <w:spacing w:before="312" w:after="312"/>
-        <w:jc w:val="left"/>
-        <w:rPr>
-          <w:rFonts w:ascii="Open Sans" w:eastAsia="Times New Roman" w:hAnsi="Open Sans" w:cs="Open Sans"/>
-          <w:color w:val="424340"/>
-          <w:sz w:val="19"/>
-          <w:szCs w:val="19"/>
-          <w:lang w:eastAsia="es-AR"/>
-        </w:rPr>
-      </w:pPr>
-      <w:r>
-        <w:rPr>
-          <w:rFonts w:ascii="Open Sans" w:eastAsia="Times New Roman" w:hAnsi="Open Sans" w:cs="Open Sans"/>
-          <w:color w:val="424340"/>
-          <w:sz w:val="19"/>
-          <w:szCs w:val="19"/>
-          <w:lang w:eastAsia="es-AR"/>
-        </w:rPr>
-        <w:t xml:space="preserve">Uno de los países más avanzados en América Latina es nuestro querido vecino Uruguay, gracias a la inversión realizada por </w:t>
-      </w:r>
-      <w:proofErr w:type="spellStart"/>
-      <w:r>
-        <w:rPr>
-          <w:rFonts w:ascii="Open Sans" w:eastAsia="Times New Roman" w:hAnsi="Open Sans" w:cs="Open Sans"/>
-          <w:color w:val="424340"/>
-          <w:sz w:val="19"/>
-          <w:szCs w:val="19"/>
-          <w:lang w:eastAsia="es-AR"/>
-        </w:rPr>
-        <w:t>Antel</w:t>
-      </w:r>
-      <w:proofErr w:type="spellEnd"/>
-      <w:r>
-        <w:rPr>
-          <w:rFonts w:ascii="Open Sans" w:eastAsia="Times New Roman" w:hAnsi="Open Sans" w:cs="Open Sans"/>
-          <w:color w:val="424340"/>
-          <w:sz w:val="19"/>
-          <w:szCs w:val="19"/>
-          <w:lang w:eastAsia="es-AR"/>
-        </w:rPr>
-        <w:t xml:space="preserve"> que declaró casi un 100% de cobertura de fibra óptica para hogares. Pero en el resto de los países, la situación es bien dispar. Argentina, por ejemplo, cuenta con una muy buena penetración de redes rápidas (71%, según </w:t>
-      </w:r>
-      <w:proofErr w:type="spellStart"/>
-      <w:r>
-        <w:rPr>
-          <w:rFonts w:ascii="Open Sans" w:eastAsia="Times New Roman" w:hAnsi="Open Sans" w:cs="Open Sans"/>
-          <w:color w:val="424340"/>
-          <w:sz w:val="19"/>
-          <w:szCs w:val="19"/>
-          <w:lang w:eastAsia="es-AR"/>
-        </w:rPr>
-        <w:t>Fiber</w:t>
-      </w:r>
-      <w:proofErr w:type="spellEnd"/>
-      <w:r>
-        <w:rPr>
-          <w:rFonts w:ascii="Open Sans" w:eastAsia="Times New Roman" w:hAnsi="Open Sans" w:cs="Open Sans"/>
-          <w:color w:val="424340"/>
-          <w:sz w:val="19"/>
-          <w:szCs w:val="19"/>
-          <w:lang w:eastAsia="es-AR"/>
-        </w:rPr>
-        <w:t xml:space="preserve"> </w:t>
-      </w:r>
-      <w:proofErr w:type="spellStart"/>
-      <w:r>
-        <w:rPr>
-          <w:rFonts w:ascii="Open Sans" w:eastAsia="Times New Roman" w:hAnsi="Open Sans" w:cs="Open Sans"/>
-          <w:color w:val="424340"/>
-          <w:sz w:val="19"/>
-          <w:szCs w:val="19"/>
-          <w:lang w:eastAsia="es-AR"/>
-        </w:rPr>
-        <w:t>Broadband</w:t>
-      </w:r>
-      <w:proofErr w:type="spellEnd"/>
-      <w:r>
-        <w:rPr>
-          <w:rFonts w:ascii="Open Sans" w:eastAsia="Times New Roman" w:hAnsi="Open Sans" w:cs="Open Sans"/>
-          <w:color w:val="424340"/>
-          <w:sz w:val="19"/>
-          <w:szCs w:val="19"/>
-          <w:lang w:eastAsia="es-AR"/>
-        </w:rPr>
-        <w:t xml:space="preserve"> </w:t>
-      </w:r>
-      <w:proofErr w:type="spellStart"/>
-      <w:r>
-        <w:rPr>
-          <w:rFonts w:ascii="Open Sans" w:eastAsia="Times New Roman" w:hAnsi="Open Sans" w:cs="Open Sans"/>
-          <w:color w:val="424340"/>
-          <w:sz w:val="19"/>
-          <w:szCs w:val="19"/>
-          <w:lang w:eastAsia="es-AR"/>
-        </w:rPr>
-        <w:t>Association</w:t>
-      </w:r>
-      <w:proofErr w:type="spellEnd"/>
-      <w:r>
-        <w:rPr>
-          <w:rFonts w:ascii="Open Sans" w:eastAsia="Times New Roman" w:hAnsi="Open Sans" w:cs="Open Sans"/>
-          <w:color w:val="424340"/>
-          <w:sz w:val="19"/>
-          <w:szCs w:val="19"/>
-          <w:lang w:eastAsia="es-AR"/>
-        </w:rPr>
-        <w:t>).</w:t>
+          <w:rFonts w:ascii="Open Sans" w:eastAsia="Times New Roman" w:hAnsi="Open Sans" w:cs="Carlito"/>
+          <w:color w:val="424340"/>
+          <w:sz w:val="20"/>
+          <w:szCs w:val="20"/>
+          <w:lang w:eastAsia="es-AR"/>
+        </w:rPr>
+        <w:t> </w:t>
+      </w:r>
+      <w:r>
+        <w:rPr>
+          <w:rFonts w:ascii="Carlito" w:eastAsia="Times New Roman" w:hAnsi="Carlito" w:cs="Carlito"/>
+          <w:color w:val="424340"/>
+          <w:sz w:val="20"/>
+          <w:szCs w:val="20"/>
+          <w:lang w:eastAsia="es-AR"/>
+        </w:rPr>
+        <w:t>a una línea convencional y sin una aplicación asociada, ¿Qué diferencial pueden aportar?</w:t>
       </w:r>
     </w:p>
     <w:p>
@@ -1107,24 +1154,50 @@
         <w:outlineLvl w:val="2"/>
         <w:rPr>
           <w:rFonts w:ascii="Open Sans" w:eastAsia="Times New Roman" w:hAnsi="Open Sans" w:cs="Open Sans"/>
+          <w:b/>
+          <w:bCs/>
           <w:color w:val="E08D31"/>
           <w:sz w:val="30"/>
           <w:szCs w:val="30"/>
           <w:lang w:eastAsia="es-AR"/>
         </w:rPr>
       </w:pPr>
-      <w:r>
-        <w:rPr>
-          <w:rFonts w:ascii="Open Sans" w:eastAsia="Times New Roman" w:hAnsi="Open Sans" w:cs="Open Sans"/>
+    </w:p>
+    <w:p>
+      <w:pPr>
+        <w:shd w:val="clear" w:color="auto" w:fill="FFFFFF"/>
+        <w:jc w:val="left"/>
+        <w:outlineLvl w:val="2"/>
+        <w:rPr>
+          <w:rFonts w:ascii="Carlito" w:eastAsia="Times New Roman" w:hAnsi="Carlito" w:cs="Carlito"/>
           <w:b/>
           <w:bCs/>
           <w:color w:val="E08D31"/>
-          <w:sz w:val="30"/>
-          <w:szCs w:val="30"/>
+          <w:lang w:eastAsia="es-AR"/>
+        </w:rPr>
+      </w:pPr>
+      <w:r>
+        <w:rPr>
+          <w:rFonts w:ascii="Carlito" w:eastAsia="Times New Roman" w:hAnsi="Carlito" w:cs="Carlito"/>
+          <w:b/>
+          <w:bCs/>
+          <w:color w:val="E08D31"/>
           <w:lang w:eastAsia="es-AR"/>
         </w:rPr>
         <w:t>La fibra óptica trae consigo abandonar progresivamente la tradicional red de cobre y, en consecuencia, cerrar las centrales de ADSL</w:t>
       </w:r>
+    </w:p>
+    <w:p>
+      <w:pPr>
+        <w:shd w:val="clear" w:color="auto" w:fill="FFFFFF"/>
+        <w:jc w:val="left"/>
+        <w:outlineLvl w:val="2"/>
+        <w:rPr>
+          <w:rFonts w:ascii="Carlito" w:eastAsia="Times New Roman" w:hAnsi="Carlito" w:cs="Carlito"/>
+          <w:color w:val="E08D31"/>
+          <w:lang w:eastAsia="es-AR"/>
+        </w:rPr>
+      </w:pPr>
     </w:p>
     <w:p>
       <w:pPr>
@@ -1530,7 +1603,6 @@
           <w:szCs w:val="19"/>
           <w:lang w:eastAsia="es-AR"/>
         </w:rPr>
-        <w:lastRenderedPageBreak/>
         <w:drawing>
           <wp:inline distT="0" distB="0" distL="0" distR="0">
             <wp:extent cx="2816326" cy="1525979"/>
@@ -1600,6 +1672,7 @@
           <w:szCs w:val="36"/>
           <w:lang w:eastAsia="es-AR"/>
         </w:rPr>
+        <w:lastRenderedPageBreak/>
         <w:t>Lo que el COVID-19 está dejando</w:t>
       </w:r>
     </w:p>
@@ -1919,7 +1992,43 @@
           <w:szCs w:val="19"/>
           <w:lang w:eastAsia="es-AR"/>
         </w:rPr>
-        <w:t>. Todo está cambiando a nuestro alrededor. Si antes el cambio se preveía vertiginosamente y a pasos muy rápidos, hoy en el </w:t>
+        <w:t>.</w:t>
+      </w:r>
+    </w:p>
+    <w:p>
+      <w:pPr>
+        <w:shd w:val="clear" w:color="auto" w:fill="FFFFFF"/>
+        <w:jc w:val="left"/>
+        <w:rPr>
+          <w:rFonts w:ascii="Open Sans" w:eastAsia="Times New Roman" w:hAnsi="Open Sans" w:cs="Open Sans"/>
+          <w:color w:val="424340"/>
+          <w:sz w:val="19"/>
+          <w:szCs w:val="19"/>
+          <w:lang w:eastAsia="es-AR"/>
+        </w:rPr>
+      </w:pPr>
+    </w:p>
+    <w:p>
+      <w:pPr>
+        <w:shd w:val="clear" w:color="auto" w:fill="FFFFFF"/>
+        <w:jc w:val="left"/>
+        <w:rPr>
+          <w:rFonts w:ascii="Open Sans" w:eastAsia="Times New Roman" w:hAnsi="Open Sans" w:cs="Open Sans"/>
+          <w:color w:val="424340"/>
+          <w:sz w:val="19"/>
+          <w:szCs w:val="19"/>
+          <w:lang w:eastAsia="es-AR"/>
+        </w:rPr>
+      </w:pPr>
+      <w:r>
+        <w:rPr>
+          <w:rFonts w:ascii="Open Sans" w:eastAsia="Times New Roman" w:hAnsi="Open Sans" w:cs="Open Sans"/>
+          <w:color w:val="424340"/>
+          <w:sz w:val="19"/>
+          <w:szCs w:val="19"/>
+          <w:lang w:eastAsia="es-AR"/>
+        </w:rPr>
+        <w:t xml:space="preserve"> Todo está cambiando a nuestro alrededor. Si antes el cambio se preveía vertiginosamente y a pasos muy rápidos, hoy en el </w:t>
       </w:r>
       <w:r>
         <w:rPr>
@@ -1966,7 +2075,6 @@
           <w:szCs w:val="21"/>
           <w:lang w:eastAsia="es-AR"/>
         </w:rPr>
-        <w:lastRenderedPageBreak/>
         <w:t xml:space="preserve">Las empresas deben adelantarse y adaptarse a esos cambios trasladando la evolución tecnológica al cliente con </w:t>
       </w:r>
       <w:proofErr w:type="spellStart"/>
@@ -2048,7 +2156,18 @@
           <w:szCs w:val="19"/>
           <w:lang w:eastAsia="es-AR"/>
         </w:rPr>
-        <w:t xml:space="preserve"> trabajar de forma óptima. Uno de los puntos interesantes en este análisis, es la inversión que hacen las empresas en equipos de alarmas tradicionales, cuando ya la mayoría no utiliza parte de ese circuito electrónico que permite reportar en un protocolo que está quedando obsoleto debido a la falta, cada vez mayor de líneas telefónicas. Las nuevas </w:t>
+        <w:t xml:space="preserve"> trabajar de forma óptima. Uno de los puntos interesantes en este análisis, es la inversión que hacen las empresas en equipos de alarmas tradicionales, cuando ya la mayoría no utiliza parte de ese circuito electrónico que permite reportar en un protocolo que está quedando obsoleto debido a la falta, cada vez mayor de líneas </w:t>
+      </w:r>
+      <w:r>
+        <w:rPr>
+          <w:rFonts w:ascii="Open Sans" w:eastAsia="Times New Roman" w:hAnsi="Open Sans" w:cs="Open Sans"/>
+          <w:color w:val="424340"/>
+          <w:sz w:val="19"/>
+          <w:szCs w:val="19"/>
+          <w:lang w:eastAsia="es-AR"/>
+        </w:rPr>
+        <w:lastRenderedPageBreak/>
+        <w:t xml:space="preserve">telefónicas. Las nuevas </w:t>
       </w:r>
       <w:proofErr w:type="spellStart"/>
       <w:r>
@@ -2777,7 +2896,7 @@
 </file>
 
 <file path=customXml/itemProps1.xml><?xml version="1.0" encoding="utf-8"?>
-<ds:datastoreItem xmlns:ds="http://schemas.openxmlformats.org/officeDocument/2006/customXml" ds:itemID="{0D6FCFF8-1F1B-42BC-BA68-6AFA913FA422}">
+<ds:datastoreItem xmlns:ds="http://schemas.openxmlformats.org/officeDocument/2006/customXml" ds:itemID="{F9F0D4AE-6C96-4C20-8461-B9DA6D5A7FE7}">
   <ds:schemaRefs>
     <ds:schemaRef ds:uri="http://schemas.openxmlformats.org/officeDocument/2006/bibliography"/>
   </ds:schemaRefs>

</xml_diff>

<commit_message>
Correccion de la Nota
</commit_message>
<xml_diff>
--- a/Notas/El FIN DE LA LINEA POR COBRE Y EL PASO A LINEAS DIGITALES.docx
+++ b/Notas/El FIN DE LA LINEA POR COBRE Y EL PASO A LINEAS DIGITALES.docx
@@ -996,7 +996,6 @@
     <w:p>
       <w:pPr>
         <w:shd w:val="clear" w:color="auto" w:fill="FFFFFF"/>
-        <w:jc w:val="left"/>
         <w:rPr>
           <w:rFonts w:ascii="Carlito" w:eastAsia="Times New Roman" w:hAnsi="Carlito" w:cs="Carlito"/>
           <w:color w:val="444444"/>
@@ -1014,6 +1013,29 @@
           <w:lang w:eastAsia="es-AR"/>
         </w:rPr>
         <w:t>Los sistemas de alarma han usado durante años la línea telefónica análoga como medio de comunicación para la transmisión de eventos hasta los centros de monitoreo, allí, se encuentran los receptores telefónicos quienes se encargan de recepcionar una señal y entregarla a un software de monitoreo.</w:t>
+      </w:r>
+    </w:p>
+    <w:p>
+      <w:pPr>
+        <w:shd w:val="clear" w:color="auto" w:fill="FFFFFF"/>
+        <w:spacing w:after="187"/>
+        <w:rPr>
+          <w:rFonts w:ascii="Carlito" w:eastAsia="Times New Roman" w:hAnsi="Carlito" w:cs="Carlito"/>
+          <w:color w:val="444444"/>
+          <w:sz w:val="20"/>
+          <w:szCs w:val="20"/>
+          <w:lang w:eastAsia="es-AR"/>
+        </w:rPr>
+      </w:pPr>
+      <w:r>
+        <w:rPr>
+          <w:rFonts w:ascii="Carlito" w:eastAsia="Times New Roman" w:hAnsi="Carlito" w:cs="Carlito"/>
+          <w:color w:val="444444"/>
+          <w:sz w:val="20"/>
+          <w:szCs w:val="20"/>
+          <w:lang w:eastAsia="es-AR"/>
+        </w:rPr>
+        <w:t>Esa ha sido la dinámica, sin embargo, la tecnología ha avanzado y la industria de la seguridad ha tenido que adaptarse y ofrecer cada vez más, soluciones y productos acordes a esos nuevos sistemas y nuevas maneras de comunicación.</w:t>
       </w:r>
     </w:p>
     <w:p>
@@ -1029,16 +1051,6 @@
           <w:lang w:eastAsia="es-AR"/>
         </w:rPr>
       </w:pPr>
-      <w:r>
-        <w:rPr>
-          <w:rFonts w:ascii="Carlito" w:eastAsia="Times New Roman" w:hAnsi="Carlito" w:cs="Carlito"/>
-          <w:color w:val="444444"/>
-          <w:sz w:val="20"/>
-          <w:szCs w:val="20"/>
-          <w:lang w:eastAsia="es-AR"/>
-        </w:rPr>
-        <w:t>Esa ha sido la dinámica, sin embargo, la tecnología ha avanzado y la industria de la seguridad ha tenido que adaptarse y ofrecer cada vez más, soluciones y productos acordes a esos nuevos sistemas y nuevas maneras de comunicación.</w:t>
-      </w:r>
     </w:p>
     <w:p>
       <w:pPr>
@@ -1072,250 +1084,232 @@
       <w:pPr>
         <w:shd w:val="clear" w:color="auto" w:fill="FFFFFF"/>
         <w:spacing w:after="187"/>
-        <w:jc w:val="left"/>
-        <w:rPr>
-          <w:rFonts w:ascii="Carlito" w:eastAsia="Times New Roman" w:hAnsi="Carlito" w:cs="Carlito"/>
-          <w:color w:val="444444"/>
-          <w:sz w:val="20"/>
-          <w:szCs w:val="20"/>
-          <w:lang w:eastAsia="es-AR"/>
-        </w:rPr>
-      </w:pPr>
+        <w:rPr>
+          <w:rFonts w:ascii="Carlito" w:eastAsia="Times New Roman" w:hAnsi="Carlito" w:cs="Carlito"/>
+          <w:color w:val="444444"/>
+          <w:sz w:val="20"/>
+          <w:szCs w:val="20"/>
+          <w:lang w:eastAsia="es-AR"/>
+        </w:rPr>
+      </w:pPr>
+      <w:r>
+        <w:rPr>
+          <w:rFonts w:ascii="Carlito" w:eastAsia="Times New Roman" w:hAnsi="Carlito" w:cs="Carlito"/>
+          <w:color w:val="444444"/>
+          <w:sz w:val="20"/>
+          <w:szCs w:val="20"/>
+          <w:lang w:eastAsia="es-AR"/>
+        </w:rPr>
+        <w:t>Cabe a</w:t>
+      </w:r>
+      <w:r>
+        <w:rPr>
+          <w:rFonts w:ascii="Carlito" w:eastAsia="Times New Roman" w:hAnsi="Carlito" w:cs="Carlito"/>
+          <w:color w:val="444444"/>
+          <w:sz w:val="20"/>
+          <w:szCs w:val="20"/>
+          <w:lang w:eastAsia="es-AR"/>
+        </w:rPr>
+        <w:t>c</w:t>
+      </w:r>
+      <w:r>
+        <w:rPr>
+          <w:rFonts w:ascii="Carlito" w:eastAsia="Times New Roman" w:hAnsi="Carlito" w:cs="Carlito"/>
+          <w:color w:val="444444"/>
+          <w:sz w:val="20"/>
+          <w:szCs w:val="20"/>
+          <w:lang w:eastAsia="es-AR"/>
+        </w:rPr>
+        <w:t xml:space="preserve">otar también que las líneas telefónicas convencionales son un canal susceptible a fallas y cortes intencionales, lo que las ha convertido </w:t>
+      </w:r>
+      <w:r>
+        <w:rPr>
+          <w:rFonts w:ascii="Carlito" w:eastAsia="Times New Roman" w:hAnsi="Carlito" w:cs="Carlito"/>
+          <w:color w:val="444444"/>
+          <w:sz w:val="20"/>
+          <w:szCs w:val="20"/>
+          <w:lang w:eastAsia="es-AR"/>
+        </w:rPr>
+        <w:t xml:space="preserve">con el pasar del tiempo </w:t>
+      </w:r>
+      <w:r>
+        <w:rPr>
+          <w:rFonts w:ascii="Carlito" w:eastAsia="Times New Roman" w:hAnsi="Carlito" w:cs="Carlito"/>
+          <w:color w:val="444444"/>
+          <w:sz w:val="20"/>
+          <w:szCs w:val="20"/>
+          <w:lang w:eastAsia="es-AR"/>
+        </w:rPr>
+        <w:t>en un medio de comunicación vulnerable e incluso, inseguro.</w:t>
+      </w:r>
     </w:p>
     <w:p>
       <w:pPr>
         <w:shd w:val="clear" w:color="auto" w:fill="FFFFFF"/>
-        <w:spacing w:after="187"/>
-        <w:jc w:val="left"/>
-        <w:rPr>
-          <w:rFonts w:ascii="Carlito" w:eastAsia="Times New Roman" w:hAnsi="Carlito" w:cs="Carlito"/>
-          <w:color w:val="444444"/>
-          <w:sz w:val="20"/>
-          <w:szCs w:val="20"/>
-          <w:lang w:eastAsia="es-AR"/>
-        </w:rPr>
-      </w:pPr>
-      <w:r>
-        <w:rPr>
-          <w:rFonts w:ascii="Carlito" w:eastAsia="Times New Roman" w:hAnsi="Carlito" w:cs="Carlito"/>
-          <w:color w:val="444444"/>
-          <w:sz w:val="20"/>
-          <w:szCs w:val="20"/>
-          <w:lang w:eastAsia="es-AR"/>
-        </w:rPr>
-        <w:t>Cabe a</w:t>
-      </w:r>
-      <w:r>
-        <w:rPr>
-          <w:rFonts w:ascii="Carlito" w:eastAsia="Times New Roman" w:hAnsi="Carlito" w:cs="Carlito"/>
-          <w:color w:val="444444"/>
-          <w:sz w:val="20"/>
-          <w:szCs w:val="20"/>
-          <w:lang w:eastAsia="es-AR"/>
-        </w:rPr>
-        <w:t>c</w:t>
-      </w:r>
-      <w:r>
-        <w:rPr>
-          <w:rFonts w:ascii="Carlito" w:eastAsia="Times New Roman" w:hAnsi="Carlito" w:cs="Carlito"/>
-          <w:color w:val="444444"/>
-          <w:sz w:val="20"/>
-          <w:szCs w:val="20"/>
-          <w:lang w:eastAsia="es-AR"/>
-        </w:rPr>
-        <w:t xml:space="preserve">otar también que las líneas telefónicas convencionales son un canal susceptible a fallas y cortes intencionales, lo que las ha convertido </w:t>
-      </w:r>
-      <w:r>
-        <w:rPr>
-          <w:rFonts w:ascii="Carlito" w:eastAsia="Times New Roman" w:hAnsi="Carlito" w:cs="Carlito"/>
-          <w:color w:val="444444"/>
-          <w:sz w:val="20"/>
-          <w:szCs w:val="20"/>
-          <w:lang w:eastAsia="es-AR"/>
-        </w:rPr>
-        <w:t xml:space="preserve">con el pasar del tiempo </w:t>
-      </w:r>
-      <w:r>
-        <w:rPr>
-          <w:rFonts w:ascii="Carlito" w:eastAsia="Times New Roman" w:hAnsi="Carlito" w:cs="Carlito"/>
-          <w:color w:val="444444"/>
-          <w:sz w:val="20"/>
-          <w:szCs w:val="20"/>
-          <w:lang w:eastAsia="es-AR"/>
-        </w:rPr>
-        <w:t>en un medio de comunicación vulnerable e incluso, inseguro.</w:t>
+        <w:rPr>
+          <w:rFonts w:ascii="Carlito" w:eastAsia="Times New Roman" w:hAnsi="Carlito" w:cs="Carlito"/>
+          <w:color w:val="444444"/>
+          <w:sz w:val="20"/>
+          <w:szCs w:val="20"/>
+          <w:lang w:eastAsia="es-AR"/>
+        </w:rPr>
+      </w:pPr>
+      <w:r>
+        <w:rPr>
+          <w:rFonts w:ascii="Carlito" w:eastAsia="Times New Roman" w:hAnsi="Carlito" w:cs="Carlito"/>
+          <w:color w:val="444444"/>
+          <w:sz w:val="20"/>
+          <w:szCs w:val="20"/>
+          <w:lang w:eastAsia="es-AR"/>
+        </w:rPr>
+        <w:t xml:space="preserve">Es necesaria entonces la transición de estas líneas convencionales a medios alternos como la transmisión </w:t>
+      </w:r>
+      <w:r>
+        <w:rPr>
+          <w:rFonts w:ascii="Carlito" w:eastAsia="Times New Roman" w:hAnsi="Carlito" w:cs="Carlito"/>
+          <w:color w:val="444444"/>
+          <w:sz w:val="20"/>
+          <w:szCs w:val="20"/>
+          <w:lang w:eastAsia="es-AR"/>
+        </w:rPr>
+        <w:t>vía</w:t>
+      </w:r>
+      <w:r>
+        <w:rPr>
+          <w:rFonts w:ascii="Carlito" w:eastAsia="Times New Roman" w:hAnsi="Carlito" w:cs="Carlito"/>
+          <w:color w:val="444444"/>
+          <w:sz w:val="20"/>
+          <w:szCs w:val="20"/>
+          <w:lang w:eastAsia="es-AR"/>
+        </w:rPr>
+        <w:t xml:space="preserve"> </w:t>
+      </w:r>
+      <w:r>
+        <w:rPr>
+          <w:rFonts w:ascii="Carlito" w:eastAsia="Times New Roman" w:hAnsi="Carlito" w:cs="Carlito"/>
+          <w:color w:val="444444"/>
+          <w:sz w:val="20"/>
+          <w:szCs w:val="20"/>
+          <w:lang w:eastAsia="es-AR"/>
+        </w:rPr>
+        <w:t>IP</w:t>
+      </w:r>
+      <w:r>
+        <w:rPr>
+          <w:rFonts w:ascii="Carlito" w:eastAsia="Times New Roman" w:hAnsi="Carlito" w:cs="Carlito"/>
+          <w:color w:val="444444"/>
+          <w:sz w:val="20"/>
+          <w:szCs w:val="20"/>
+          <w:lang w:eastAsia="es-AR"/>
+        </w:rPr>
+        <w:t xml:space="preserve"> por ejemplo por un sistema interno muy cómodo y sencillo como lo es WiFi, o también mediante las comunicaciones de datos del las redes móviles externas como lo son las redes 2G</w:t>
+      </w:r>
+      <w:r>
+        <w:rPr>
+          <w:rFonts w:ascii="Carlito" w:eastAsia="Times New Roman" w:hAnsi="Carlito" w:cs="Carlito"/>
+          <w:color w:val="444444"/>
+          <w:sz w:val="20"/>
+          <w:szCs w:val="20"/>
+          <w:lang w:eastAsia="es-AR"/>
+        </w:rPr>
+        <w:t xml:space="preserve"> </w:t>
+      </w:r>
+      <w:r>
+        <w:rPr>
+          <w:rFonts w:ascii="Carlito" w:eastAsia="Times New Roman" w:hAnsi="Carlito" w:cs="Carlito"/>
+          <w:color w:val="444444"/>
+          <w:sz w:val="20"/>
+          <w:szCs w:val="20"/>
+          <w:lang w:eastAsia="es-AR"/>
+        </w:rPr>
+        <w:t>E-</w:t>
+      </w:r>
+      <w:r>
+        <w:rPr>
+          <w:rFonts w:ascii="Carlito" w:eastAsia="Times New Roman" w:hAnsi="Carlito" w:cs="Carlito"/>
+          <w:color w:val="444444"/>
+          <w:sz w:val="20"/>
+          <w:szCs w:val="20"/>
+          <w:lang w:eastAsia="es-AR"/>
+        </w:rPr>
+        <w:t>GPRS</w:t>
+      </w:r>
+      <w:r>
+        <w:rPr>
+          <w:rFonts w:ascii="Carlito" w:eastAsia="Times New Roman" w:hAnsi="Carlito" w:cs="Carlito"/>
+          <w:color w:val="444444"/>
+          <w:sz w:val="20"/>
+          <w:szCs w:val="20"/>
+          <w:lang w:eastAsia="es-AR"/>
+        </w:rPr>
+        <w:t xml:space="preserve"> aunque estas ya antiguas y a punto de salir de funcionamiento, luego mas actual las redes </w:t>
+      </w:r>
+      <w:r>
+        <w:rPr>
+          <w:rFonts w:ascii="Carlito" w:eastAsia="Times New Roman" w:hAnsi="Carlito" w:cs="Carlito"/>
+          <w:color w:val="444444"/>
+          <w:sz w:val="20"/>
+          <w:szCs w:val="20"/>
+          <w:lang w:eastAsia="es-AR"/>
+        </w:rPr>
+        <w:t>3G</w:t>
+      </w:r>
+      <w:r>
+        <w:rPr>
+          <w:rFonts w:ascii="Carlito" w:eastAsia="Times New Roman" w:hAnsi="Carlito" w:cs="Carlito"/>
+          <w:color w:val="444444"/>
+          <w:sz w:val="20"/>
+          <w:szCs w:val="20"/>
+          <w:lang w:eastAsia="es-AR"/>
+        </w:rPr>
+        <w:t xml:space="preserve"> pero de las que en no mucho tiempo mas también se pagaran, y por último las mas actual de la redes que perdurara en el tiempo en conjunto con las nuevas redes 5G como lo es la red </w:t>
+      </w:r>
+      <w:r>
+        <w:rPr>
+          <w:rFonts w:ascii="Carlito" w:eastAsia="Times New Roman" w:hAnsi="Carlito" w:cs="Carlito"/>
+          <w:color w:val="444444"/>
+          <w:sz w:val="20"/>
+          <w:szCs w:val="20"/>
+          <w:lang w:eastAsia="es-AR"/>
+        </w:rPr>
+        <w:t>4G</w:t>
+      </w:r>
+      <w:r>
+        <w:rPr>
+          <w:rFonts w:ascii="Carlito" w:eastAsia="Times New Roman" w:hAnsi="Carlito" w:cs="Carlito"/>
+          <w:color w:val="444444"/>
+          <w:sz w:val="20"/>
+          <w:szCs w:val="20"/>
+          <w:lang w:eastAsia="es-AR"/>
+        </w:rPr>
+        <w:t xml:space="preserve"> y todas sus tecnologías que la complementan</w:t>
+      </w:r>
+      <w:r>
+        <w:rPr>
+          <w:rFonts w:ascii="Carlito" w:eastAsia="Times New Roman" w:hAnsi="Carlito" w:cs="Carlito"/>
+          <w:color w:val="444444"/>
+          <w:sz w:val="20"/>
+          <w:szCs w:val="20"/>
+          <w:lang w:eastAsia="es-AR"/>
+        </w:rPr>
+        <w:t>.</w:t>
       </w:r>
     </w:p>
     <w:p>
       <w:pPr>
         <w:shd w:val="clear" w:color="auto" w:fill="FFFFFF"/>
-        <w:jc w:val="left"/>
-        <w:rPr>
-          <w:rFonts w:ascii="Carlito" w:eastAsia="Times New Roman" w:hAnsi="Carlito" w:cs="Carlito"/>
-          <w:color w:val="444444"/>
-          <w:sz w:val="20"/>
-          <w:szCs w:val="20"/>
-          <w:lang w:eastAsia="es-AR"/>
-        </w:rPr>
-      </w:pPr>
-      <w:r>
-        <w:rPr>
-          <w:rFonts w:ascii="Carlito" w:eastAsia="Times New Roman" w:hAnsi="Carlito" w:cs="Carlito"/>
-          <w:color w:val="444444"/>
-          <w:sz w:val="20"/>
-          <w:szCs w:val="20"/>
-          <w:lang w:eastAsia="es-AR"/>
-        </w:rPr>
-        <w:t xml:space="preserve">Es necesaria entonces la transición de estas líneas convencionales a medios alternos como la transmisión </w:t>
-      </w:r>
-      <w:r>
-        <w:rPr>
-          <w:rFonts w:ascii="Carlito" w:eastAsia="Times New Roman" w:hAnsi="Carlito" w:cs="Carlito"/>
-          <w:color w:val="444444"/>
-          <w:sz w:val="20"/>
-          <w:szCs w:val="20"/>
-          <w:lang w:eastAsia="es-AR"/>
-        </w:rPr>
-        <w:t>vía</w:t>
-      </w:r>
-      <w:r>
-        <w:rPr>
-          <w:rFonts w:ascii="Carlito" w:eastAsia="Times New Roman" w:hAnsi="Carlito" w:cs="Carlito"/>
-          <w:color w:val="444444"/>
-          <w:sz w:val="20"/>
-          <w:szCs w:val="20"/>
-          <w:lang w:eastAsia="es-AR"/>
-        </w:rPr>
-        <w:t xml:space="preserve"> </w:t>
-      </w:r>
-      <w:r>
-        <w:rPr>
-          <w:rFonts w:ascii="Carlito" w:eastAsia="Times New Roman" w:hAnsi="Carlito" w:cs="Carlito"/>
-          <w:color w:val="444444"/>
-          <w:sz w:val="20"/>
-          <w:szCs w:val="20"/>
-          <w:lang w:eastAsia="es-AR"/>
-        </w:rPr>
-        <w:t>IP</w:t>
-      </w:r>
-      <w:r>
-        <w:rPr>
-          <w:rFonts w:ascii="Carlito" w:eastAsia="Times New Roman" w:hAnsi="Carlito" w:cs="Carlito"/>
-          <w:color w:val="444444"/>
-          <w:sz w:val="20"/>
-          <w:szCs w:val="20"/>
-          <w:lang w:eastAsia="es-AR"/>
-        </w:rPr>
-        <w:t xml:space="preserve"> por ejemplo por un sistema interno muy cómodo y sencillo como lo es WiFi, o también mediante las comunicaciones de datos del las redes móviles externas como lo son las redes 2G</w:t>
-      </w:r>
-      <w:r>
-        <w:rPr>
-          <w:rFonts w:ascii="Carlito" w:eastAsia="Times New Roman" w:hAnsi="Carlito" w:cs="Carlito"/>
-          <w:color w:val="444444"/>
-          <w:sz w:val="20"/>
-          <w:szCs w:val="20"/>
-          <w:lang w:eastAsia="es-AR"/>
-        </w:rPr>
-        <w:t xml:space="preserve"> </w:t>
-      </w:r>
-      <w:r>
-        <w:rPr>
-          <w:rFonts w:ascii="Carlito" w:eastAsia="Times New Roman" w:hAnsi="Carlito" w:cs="Carlito"/>
-          <w:color w:val="444444"/>
-          <w:sz w:val="20"/>
-          <w:szCs w:val="20"/>
-          <w:lang w:eastAsia="es-AR"/>
-        </w:rPr>
-        <w:t>E-</w:t>
-      </w:r>
-      <w:r>
-        <w:rPr>
-          <w:rFonts w:ascii="Carlito" w:eastAsia="Times New Roman" w:hAnsi="Carlito" w:cs="Carlito"/>
-          <w:color w:val="444444"/>
-          <w:sz w:val="20"/>
-          <w:szCs w:val="20"/>
-          <w:lang w:eastAsia="es-AR"/>
-        </w:rPr>
-        <w:t>GPRS</w:t>
-      </w:r>
-      <w:r>
-        <w:rPr>
-          <w:rFonts w:ascii="Carlito" w:eastAsia="Times New Roman" w:hAnsi="Carlito" w:cs="Carlito"/>
-          <w:color w:val="444444"/>
-          <w:sz w:val="20"/>
-          <w:szCs w:val="20"/>
-          <w:lang w:eastAsia="es-AR"/>
-        </w:rPr>
-        <w:t xml:space="preserve"> aunque estas ya antiguas y a punto de salir de funcionamiento, luego mas actual las redes </w:t>
-      </w:r>
-      <w:r>
-        <w:rPr>
-          <w:rFonts w:ascii="Carlito" w:eastAsia="Times New Roman" w:hAnsi="Carlito" w:cs="Carlito"/>
-          <w:color w:val="444444"/>
-          <w:sz w:val="20"/>
-          <w:szCs w:val="20"/>
-          <w:lang w:eastAsia="es-AR"/>
-        </w:rPr>
-        <w:t>3G</w:t>
-      </w:r>
-      <w:r>
-        <w:rPr>
-          <w:rFonts w:ascii="Carlito" w:eastAsia="Times New Roman" w:hAnsi="Carlito" w:cs="Carlito"/>
-          <w:color w:val="444444"/>
-          <w:sz w:val="20"/>
-          <w:szCs w:val="20"/>
-          <w:lang w:eastAsia="es-AR"/>
-        </w:rPr>
-        <w:t xml:space="preserve"> pero de las que en no mucho tiempo mas también se pagaran, y por último las mas actual de la redes que perdurara en el tiempo en conjunto con las nuevas redes 5G como lo es la red </w:t>
-      </w:r>
-      <w:r>
-        <w:rPr>
-          <w:rFonts w:ascii="Carlito" w:eastAsia="Times New Roman" w:hAnsi="Carlito" w:cs="Carlito"/>
-          <w:color w:val="444444"/>
-          <w:sz w:val="20"/>
-          <w:szCs w:val="20"/>
-          <w:lang w:eastAsia="es-AR"/>
-        </w:rPr>
-        <w:t>4G</w:t>
-      </w:r>
-      <w:r>
-        <w:rPr>
-          <w:rFonts w:ascii="Carlito" w:eastAsia="Times New Roman" w:hAnsi="Carlito" w:cs="Carlito"/>
-          <w:color w:val="444444"/>
-          <w:sz w:val="20"/>
-          <w:szCs w:val="20"/>
-          <w:lang w:eastAsia="es-AR"/>
-        </w:rPr>
-        <w:t xml:space="preserve"> y todas sus tecnologías que la complementan</w:t>
-      </w:r>
-      <w:r>
-        <w:rPr>
-          <w:rFonts w:ascii="Carlito" w:eastAsia="Times New Roman" w:hAnsi="Carlito" w:cs="Carlito"/>
-          <w:color w:val="444444"/>
-          <w:sz w:val="20"/>
-          <w:szCs w:val="20"/>
-          <w:lang w:eastAsia="es-AR"/>
-        </w:rPr>
-        <w:t>.</w:t>
-      </w:r>
+        <w:rPr>
+          <w:rFonts w:ascii="Carlito" w:eastAsia="Times New Roman" w:hAnsi="Carlito" w:cs="Carlito"/>
+          <w:color w:val="444444"/>
+          <w:sz w:val="20"/>
+          <w:szCs w:val="20"/>
+          <w:lang w:eastAsia="es-AR"/>
+        </w:rPr>
+      </w:pPr>
     </w:p>
     <w:p>
       <w:pPr>
         <w:shd w:val="clear" w:color="auto" w:fill="FFFFFF"/>
-        <w:jc w:val="left"/>
-        <w:rPr>
-          <w:rFonts w:ascii="Carlito" w:eastAsia="Times New Roman" w:hAnsi="Carlito" w:cs="Carlito"/>
-          <w:color w:val="444444"/>
-          <w:sz w:val="20"/>
-          <w:szCs w:val="20"/>
-          <w:lang w:eastAsia="es-AR"/>
-        </w:rPr>
-      </w:pPr>
-    </w:p>
-    <w:p>
-      <w:pPr>
-        <w:shd w:val="clear" w:color="auto" w:fill="FFFFFF"/>
-        <w:jc w:val="left"/>
         <w:rPr>
           <w:rFonts w:ascii="Open Sans" w:eastAsia="Times New Roman" w:hAnsi="Open Sans" w:cs="Open Sans"/>
           <w:color w:val="424340"/>
@@ -1714,7 +1708,6 @@
     <w:p>
       <w:pPr>
         <w:shd w:val="clear" w:color="auto" w:fill="FFFFFF"/>
-        <w:jc w:val="left"/>
         <w:outlineLvl w:val="2"/>
         <w:rPr>
           <w:rFonts w:ascii="Carlito" w:eastAsia="Times New Roman" w:hAnsi="Carlito" w:cs="Carlito"/>
@@ -1765,7 +1758,6 @@
     <w:p>
       <w:pPr>
         <w:shd w:val="clear" w:color="auto" w:fill="FFFFFF"/>
-        <w:jc w:val="left"/>
         <w:rPr>
           <w:rFonts w:ascii="Carlito" w:eastAsia="Times New Roman" w:hAnsi="Carlito" w:cs="Carlito"/>
           <w:color w:val="424340"/>
@@ -1816,7 +1808,6 @@
     <w:p>
       <w:pPr>
         <w:shd w:val="clear" w:color="auto" w:fill="FFFFFF"/>
-        <w:jc w:val="left"/>
         <w:rPr>
           <w:rFonts w:ascii="Carlito" w:hAnsi="Carlito" w:cs="Carlito"/>
           <w:sz w:val="20"/>

</xml_diff>